<commit_message>
Alterações e abertura de Tab + botão de retorno para nova análise
</commit_message>
<xml_diff>
--- a/Prompt usado.docx
+++ b/Prompt usado.docx
@@ -69,7 +69,13 @@
         <w:ind w:left="708"/>
       </w:pPr>
       <w:r>
-        <w:t xml:space="preserve">MAI : MAjor - Se provocar redução de consumo de recursos ou alguma </w:t>
+        <w:t>MAI : M</w:t>
+      </w:r>
+      <w:r>
+        <w:t>a</w:t>
+      </w:r>
+      <w:r>
+        <w:t xml:space="preserve">jor - Se provocar redução de consumo de recursos ou alguma </w:t>
       </w:r>
       <w:r>
         <w:t>vulnerabilidade</w:t>
@@ -83,7 +89,13 @@
         <w:ind w:left="708"/>
       </w:pPr>
       <w:r>
-        <w:t xml:space="preserve">MEN - Minor - Se vulnerabilidade de Segurança Minor ou códiog que afete ligeiramente a </w:t>
+        <w:t xml:space="preserve">MEN - Minor - Se vulnerabilidade de Segurança Minor ou </w:t>
+      </w:r>
+      <w:r>
+        <w:t>código</w:t>
+      </w:r>
+      <w:r>
+        <w:t xml:space="preserve"> que afete ligeiramente a </w:t>
       </w:r>
       <w:r>
         <w:rPr>
@@ -115,12 +127,23 @@
         <w:rPr>
           <w:b/>
           <w:bCs/>
-        </w:rPr>
-      </w:pPr>
-      <w:r>
+          <w:lang w:val="en-US"/>
+        </w:rPr>
+      </w:pPr>
+    </w:p>
+    <w:p>
+      <w:pPr>
         <w:rPr>
           <w:b/>
           <w:bCs/>
+          <w:lang w:val="en-US"/>
+        </w:rPr>
+      </w:pPr>
+      <w:r>
+        <w:rPr>
+          <w:b/>
+          <w:bCs/>
+          <w:lang w:val="en-US"/>
         </w:rPr>
         <w:t>RESPOSTA</w:t>
       </w:r>
@@ -135,20 +158,20 @@
         <w:rPr>
           <w:lang w:val="en-US"/>
         </w:rPr>
-        <w:t>from flask import Flask, request, send_file</w:t>
-      </w:r>
-    </w:p>
-    <w:p>
-      <w:pPr>
-        <w:rPr>
-          <w:lang w:val="en-US"/>
-        </w:rPr>
-      </w:pPr>
-      <w:r>
-        <w:rPr>
-          <w:lang w:val="en-US"/>
-        </w:rPr>
-        <w:t>import ast</w:t>
+        <w:t>from flask import Flask, request, render_template_string, send_file, send_from_directory</w:t>
+      </w:r>
+    </w:p>
+    <w:p>
+      <w:pPr>
+        <w:rPr>
+          <w:lang w:val="en-US"/>
+        </w:rPr>
+      </w:pPr>
+      <w:r>
+        <w:rPr>
+          <w:lang w:val="en-US"/>
+        </w:rPr>
+        <w:t>import os</w:t>
       </w:r>
     </w:p>
     <w:p>
@@ -185,37 +208,37 @@
     </w:p>
     <w:p>
       <w:r>
-        <w:t xml:space="preserve">    resultado = []</w:t>
-      </w:r>
-    </w:p>
-    <w:p>
-      <w:r>
-        <w:t xml:space="preserve">    linhas = codigo.split('\n')</w:t>
-      </w:r>
-    </w:p>
-    <w:p>
-      <w:r>
-        <w:t xml:space="preserve">    for numero_linha, linha in enumerate(linhas, start=1):</w:t>
-      </w:r>
-    </w:p>
-    <w:p>
-      <w:r>
-        <w:t xml:space="preserve">        if 'eval(' in linha:</w:t>
-      </w:r>
-    </w:p>
-    <w:p>
-      <w:r>
-        <w:t xml:space="preserve">            resultado.append(f"{numero_linha}|CRI|Uso da função eval pode ser inseguro|Substituir eval por alternativas mais seguras")</w:t>
-      </w:r>
-    </w:p>
-    <w:p>
-      <w:pPr>
-        <w:rPr>
-          <w:lang w:val="en-US"/>
-        </w:rPr>
-      </w:pPr>
-      <w:r>
-        <w:t xml:space="preserve">        </w:t>
+        <w:t>    resultado = []</w:t>
+      </w:r>
+    </w:p>
+    <w:p>
+      <w:r>
+        <w:t>    linhas = codigo.split('\n')</w:t>
+      </w:r>
+    </w:p>
+    <w:p>
+      <w:r>
+        <w:t>    for numero_linha, linha in enumerate(linhas, start=1):</w:t>
+      </w:r>
+    </w:p>
+    <w:p>
+      <w:r>
+        <w:t>        if 'eval(' in linha:</w:t>
+      </w:r>
+    </w:p>
+    <w:p>
+      <w:r>
+        <w:t>            resultado.append(f"{numero_linha}|CRI|Uso da função eval pode ser inseguro|Substituir eval por alternativas mais seguras")</w:t>
+      </w:r>
+    </w:p>
+    <w:p>
+      <w:pPr>
+        <w:rPr>
+          <w:lang w:val="en-US"/>
+        </w:rPr>
+      </w:pPr>
+      <w:r>
+        <w:t xml:space="preserve">        </w:t>
       </w:r>
       <w:r>
         <w:rPr>
@@ -229,7 +252,7 @@
         <w:rPr>
           <w:lang w:val="en-US"/>
         </w:rPr>
-        <w:t xml:space="preserve">            </w:t>
+        <w:t xml:space="preserve">            </w:t>
       </w:r>
       <w:r>
         <w:t>resultado.append(f"{numero_linha}|CRI|Uso da função exec pode ser inseguro|Evitar o uso de exec para prevenir vulnerabilidades")</w:t>
@@ -242,7 +265,7 @@
         </w:rPr>
       </w:pPr>
       <w:r>
-        <w:t xml:space="preserve">        </w:t>
+        <w:t xml:space="preserve">        </w:t>
       </w:r>
       <w:r>
         <w:rPr>
@@ -256,7 +279,8 @@
         <w:rPr>
           <w:lang w:val="en-US"/>
         </w:rPr>
-        <w:t xml:space="preserve">            </w:t>
+        <w:lastRenderedPageBreak/>
+        <w:t xml:space="preserve">            </w:t>
       </w:r>
       <w:r>
         <w:t>resultado.append(f"{numero_linha}|MAI|Importação global pode levar a conflitos|Importar apenas os módulos necessários")</w:t>
@@ -269,46 +293,507 @@
         </w:rPr>
       </w:pPr>
       <w:r>
+        <w:t xml:space="preserve">        </w:t>
+      </w:r>
+      <w:r>
+        <w:rPr>
+          <w:lang w:val="en-US"/>
+        </w:rPr>
+        <w:t>elif 'print(' in linha:</w:t>
+      </w:r>
+    </w:p>
+    <w:p>
+      <w:r>
+        <w:rPr>
+          <w:lang w:val="en-US"/>
+        </w:rPr>
+        <w:t xml:space="preserve">            </w:t>
+      </w:r>
+      <w:r>
+        <w:t>resultado.append(f"{numero_linha}|WRN|Uso da função print encontrado|Utilizar logging em vez de print para produção")</w:t>
+      </w:r>
+    </w:p>
+    <w:p>
+      <w:r>
+        <w:t>        # Adicionar mais regras de análise conforme necessário</w:t>
+      </w:r>
+    </w:p>
+    <w:p>
+      <w:pPr>
+        <w:rPr>
+          <w:lang w:val="en-US"/>
+        </w:rPr>
+      </w:pPr>
+      <w:r>
+        <w:t xml:space="preserve">    </w:t>
+      </w:r>
+      <w:r>
+        <w:rPr>
+          <w:lang w:val="en-US"/>
+        </w:rPr>
+        <w:t>return resultado</w:t>
+      </w:r>
+    </w:p>
+    <w:p>
+      <w:pPr>
+        <w:rPr>
+          <w:lang w:val="en-US"/>
+        </w:rPr>
+      </w:pPr>
+    </w:p>
+    <w:p>
+      <w:pPr>
+        <w:rPr>
+          <w:lang w:val="en-US"/>
+        </w:rPr>
+      </w:pPr>
+      <w:r>
+        <w:rPr>
+          <w:lang w:val="en-US"/>
+        </w:rPr>
+        <w:t>@app.route('/', methods=['GET'])</w:t>
+      </w:r>
+    </w:p>
+    <w:p>
+      <w:pPr>
+        <w:rPr>
+          <w:lang w:val="en-US"/>
+        </w:rPr>
+      </w:pPr>
+      <w:r>
+        <w:rPr>
+          <w:lang w:val="en-US"/>
+        </w:rPr>
+        <w:t>def index():</w:t>
+      </w:r>
+    </w:p>
+    <w:p>
+      <w:pPr>
+        <w:rPr>
+          <w:lang w:val="en-US"/>
+        </w:rPr>
+      </w:pPr>
+      <w:r>
+        <w:rPr>
+          <w:lang w:val="en-US"/>
+        </w:rPr>
+        <w:t>    return render_template_string('''</w:t>
+      </w:r>
+    </w:p>
+    <w:p>
+      <w:pPr>
+        <w:rPr>
+          <w:lang w:val="en-US"/>
+        </w:rPr>
+      </w:pPr>
+      <w:r>
+        <w:rPr>
+          <w:lang w:val="en-US"/>
+        </w:rPr>
+        <w:t>    &lt;!DOCTYPE html&gt;</w:t>
+      </w:r>
+    </w:p>
+    <w:p>
+      <w:pPr>
+        <w:rPr>
+          <w:lang w:val="en-US"/>
+        </w:rPr>
+      </w:pPr>
+      <w:r>
+        <w:rPr>
+          <w:lang w:val="en-US"/>
+        </w:rPr>
+        <w:t>    &lt;html lang="pt"&gt;</w:t>
+      </w:r>
+    </w:p>
+    <w:p>
+      <w:pPr>
+        <w:rPr>
+          <w:lang w:val="en-US"/>
+        </w:rPr>
+      </w:pPr>
+      <w:r>
+        <w:rPr>
+          <w:lang w:val="en-US"/>
+        </w:rPr>
+        <w:t>    &lt;head&gt;</w:t>
+      </w:r>
+    </w:p>
+    <w:p>
+      <w:pPr>
+        <w:rPr>
+          <w:lang w:val="en-US"/>
+        </w:rPr>
+      </w:pPr>
+      <w:r>
+        <w:rPr>
+          <w:lang w:val="en-US"/>
+        </w:rPr>
+        <w:t>        &lt;meta charset="UTF-8"&gt;</w:t>
+      </w:r>
+    </w:p>
+    <w:p>
+      <w:pPr>
+        <w:rPr>
+          <w:lang w:val="en-US"/>
+        </w:rPr>
+      </w:pPr>
+      <w:r>
+        <w:rPr>
+          <w:lang w:val="en-US"/>
+        </w:rPr>
+        <w:t>        &lt;meta name="viewport" content="width=device-width, initial-scale=1.0"&gt;</w:t>
+      </w:r>
+    </w:p>
+    <w:p>
+      <w:r>
+        <w:rPr>
+          <w:lang w:val="en-US"/>
+        </w:rPr>
+        <w:t xml:space="preserve">        </w:t>
+      </w:r>
+      <w:r>
+        <w:t>&lt;title&gt;Analisador de Código&lt;/title&gt;</w:t>
+      </w:r>
+    </w:p>
+    <w:p>
+      <w:pPr>
+        <w:rPr>
+          <w:lang w:val="en-US"/>
+        </w:rPr>
+      </w:pPr>
+      <w:r>
+        <w:t xml:space="preserve">        </w:t>
+      </w:r>
+      <w:r>
+        <w:rPr>
+          <w:lang w:val="en-US"/>
+        </w:rPr>
+        <w:t>&lt;link href="https://stackpath.bootstrapcdn.com/bootstrap/4.5.2/css/bootstrap.min.css" rel="stylesheet"&gt;</w:t>
+      </w:r>
+    </w:p>
+    <w:p>
+      <w:pPr>
+        <w:rPr>
+          <w:lang w:val="en-US"/>
+        </w:rPr>
+      </w:pPr>
+      <w:r>
+        <w:rPr>
+          <w:lang w:val="en-US"/>
+        </w:rPr>
+        <w:t>    &lt;/head&gt;</w:t>
+      </w:r>
+    </w:p>
+    <w:p>
+      <w:pPr>
+        <w:rPr>
+          <w:lang w:val="en-US"/>
+        </w:rPr>
+      </w:pPr>
+      <w:r>
+        <w:rPr>
+          <w:lang w:val="en-US"/>
+        </w:rPr>
+        <w:t>    &lt;body&gt;</w:t>
+      </w:r>
+    </w:p>
+    <w:p>
+      <w:pPr>
+        <w:rPr>
+          <w:lang w:val="en-US"/>
+        </w:rPr>
+      </w:pPr>
+      <w:r>
+        <w:rPr>
+          <w:lang w:val="en-US"/>
+        </w:rPr>
+        <w:t>        &lt;div class="container mt-5"&gt;</w:t>
+      </w:r>
+    </w:p>
+    <w:p>
+      <w:r>
+        <w:rPr>
+          <w:lang w:val="en-US"/>
+        </w:rPr>
+        <w:t xml:space="preserve">            </w:t>
+      </w:r>
+      <w:r>
+        <w:t>&lt;h1 class="text-center"&gt;Analisador de Código&lt;/h1&gt;</w:t>
+      </w:r>
+    </w:p>
+    <w:p>
+      <w:pPr>
+        <w:rPr>
+          <w:lang w:val="en-US"/>
+        </w:rPr>
+      </w:pPr>
+      <w:r>
+        <w:t xml:space="preserve">            </w:t>
+      </w:r>
+      <w:r>
+        <w:rPr>
+          <w:lang w:val="en-US"/>
+        </w:rPr>
+        <w:t>&lt;form action="/analisar" method="post" enctype="multipart/form-data" class="mt-4"&gt;</w:t>
+      </w:r>
+    </w:p>
+    <w:p>
+      <w:r>
+        <w:rPr>
+          <w:lang w:val="en-US"/>
+        </w:rPr>
+        <w:t xml:space="preserve">                </w:t>
+      </w:r>
+      <w:r>
+        <w:t>&lt;div class="form-group"&gt;</w:t>
+      </w:r>
+    </w:p>
+    <w:p>
+      <w:r>
+        <w:t>                    &lt;label for="ficheiro"&gt;Escolher Ficheiro&lt;/label&gt;</w:t>
+      </w:r>
+    </w:p>
+    <w:p>
+      <w:pPr>
+        <w:rPr>
+          <w:lang w:val="en-US"/>
+        </w:rPr>
+      </w:pPr>
+      <w:r>
+        <w:t xml:space="preserve">                    </w:t>
+      </w:r>
+      <w:r>
+        <w:rPr>
+          <w:lang w:val="en-US"/>
+        </w:rPr>
+        <w:t>&lt;input type="file" name="ficheiro" id="ficheiro" class="form-control-file"&gt;</w:t>
+      </w:r>
+    </w:p>
+    <w:p>
+      <w:pPr>
+        <w:rPr>
+          <w:lang w:val="en-US"/>
+        </w:rPr>
+      </w:pPr>
+      <w:r>
+        <w:rPr>
+          <w:lang w:val="en-US"/>
+        </w:rPr>
+        <w:t>                &lt;/div&gt;</w:t>
+      </w:r>
+    </w:p>
+    <w:p>
+      <w:pPr>
+        <w:rPr>
+          <w:lang w:val="en-US"/>
+        </w:rPr>
+      </w:pPr>
+      <w:r>
+        <w:rPr>
+          <w:lang w:val="en-US"/>
+        </w:rPr>
+        <w:t>                &lt;button type="submit" class="btn btn-primary"&gt;Analisar Código&lt;/button&gt;</w:t>
+      </w:r>
+    </w:p>
+    <w:p>
+      <w:pPr>
+        <w:rPr>
+          <w:lang w:val="en-US"/>
+        </w:rPr>
+      </w:pPr>
+      <w:r>
+        <w:rPr>
+          <w:lang w:val="en-US"/>
+        </w:rPr>
+        <w:t>            &lt;/form&gt;</w:t>
+      </w:r>
+    </w:p>
+    <w:p>
+      <w:pPr>
+        <w:rPr>
+          <w:lang w:val="en-US"/>
+        </w:rPr>
+      </w:pPr>
+      <w:r>
+        <w:rPr>
+          <w:lang w:val="en-US"/>
+        </w:rPr>
+        <w:t>        &lt;/div&gt;</w:t>
+      </w:r>
+    </w:p>
+    <w:p>
+      <w:pPr>
+        <w:rPr>
+          <w:lang w:val="en-US"/>
+        </w:rPr>
+      </w:pPr>
+      <w:r>
+        <w:rPr>
+          <w:lang w:val="en-US"/>
+        </w:rPr>
         <w:lastRenderedPageBreak/>
-        <w:t xml:space="preserve">        </w:t>
-      </w:r>
-      <w:r>
-        <w:rPr>
-          <w:lang w:val="en-US"/>
-        </w:rPr>
-        <w:t>elif 'print(' in linha:</w:t>
-      </w:r>
-    </w:p>
-    <w:p>
-      <w:r>
-        <w:rPr>
-          <w:lang w:val="en-US"/>
-        </w:rPr>
-        <w:t xml:space="preserve">            </w:t>
-      </w:r>
-      <w:r>
-        <w:t>resultado.append(f"{numero_linha}|WRN|Uso da função print encontrado|Utilizar logging em vez de print para produção")</w:t>
-      </w:r>
-    </w:p>
-    <w:p>
-      <w:r>
-        <w:t xml:space="preserve">        # Adicionar mais regras de análise conforme necessário</w:t>
-      </w:r>
-    </w:p>
-    <w:p>
-      <w:pPr>
-        <w:rPr>
-          <w:lang w:val="en-US"/>
-        </w:rPr>
-      </w:pPr>
-      <w:r>
-        <w:t xml:space="preserve">    </w:t>
-      </w:r>
-      <w:r>
-        <w:rPr>
-          <w:lang w:val="en-US"/>
-        </w:rPr>
-        <w:t>return resultado</w:t>
+        <w:t>        &lt;script&gt;</w:t>
+      </w:r>
+    </w:p>
+    <w:p>
+      <w:pPr>
+        <w:rPr>
+          <w:lang w:val="en-US"/>
+        </w:rPr>
+      </w:pPr>
+      <w:r>
+        <w:rPr>
+          <w:lang w:val="en-US"/>
+        </w:rPr>
+        <w:t>            document.getElementById('ficheiro').onchange = function () {</w:t>
+      </w:r>
+    </w:p>
+    <w:p>
+      <w:pPr>
+        <w:rPr>
+          <w:lang w:val="en-US"/>
+        </w:rPr>
+      </w:pPr>
+      <w:r>
+        <w:rPr>
+          <w:lang w:val="en-US"/>
+        </w:rPr>
+        <w:t>                var fileName = this.value.split('\\\\').pop();</w:t>
+      </w:r>
+    </w:p>
+    <w:p>
+      <w:pPr>
+        <w:rPr>
+          <w:lang w:val="en-US"/>
+        </w:rPr>
+      </w:pPr>
+      <w:r>
+        <w:rPr>
+          <w:lang w:val="en-US"/>
+        </w:rPr>
+        <w:t>                if (fileName) {</w:t>
+      </w:r>
+    </w:p>
+    <w:p>
+      <w:pPr>
+        <w:rPr>
+          <w:lang w:val="en-US"/>
+        </w:rPr>
+      </w:pPr>
+      <w:r>
+        <w:rPr>
+          <w:lang w:val="en-US"/>
+        </w:rPr>
+        <w:t>                    this.nextElementSibling.innerText = fileName;</w:t>
+      </w:r>
+    </w:p>
+    <w:p>
+      <w:r>
+        <w:rPr>
+          <w:lang w:val="en-US"/>
+        </w:rPr>
+        <w:t xml:space="preserve">                </w:t>
+      </w:r>
+      <w:r>
+        <w:t>} else {</w:t>
+      </w:r>
+    </w:p>
+    <w:p>
+      <w:r>
+        <w:t>                    this.nextElementSibling.innerText = 'Nenhum ficheiro escolhido';</w:t>
+      </w:r>
+    </w:p>
+    <w:p>
+      <w:r>
+        <w:t>                }</w:t>
+      </w:r>
+    </w:p>
+    <w:p>
+      <w:r>
+        <w:t>            };</w:t>
+      </w:r>
+    </w:p>
+    <w:p>
+      <w:r>
+        <w:t xml:space="preserve">            </w:t>
+      </w:r>
+    </w:p>
+    <w:p>
+      <w:r>
+        <w:t>            // Alterar o texto do botão de upload de ficheiro para Português</w:t>
+      </w:r>
+    </w:p>
+    <w:p>
+      <w:r>
+        <w:t>            document.addEventListener('DOMContentLoaded', function() {</w:t>
+      </w:r>
+    </w:p>
+    <w:p>
+      <w:r>
+        <w:t>                var fileInput = document.getElementById('ficheiro');</w:t>
+      </w:r>
+    </w:p>
+    <w:p>
+      <w:r>
+        <w:t>                var fileLabel = fileInput.nextElementSibling;</w:t>
+      </w:r>
+    </w:p>
+    <w:p>
+      <w:r>
+        <w:t>                fileLabel.innerText = 'Escolher Ficheiro';</w:t>
+      </w:r>
+    </w:p>
+    <w:p>
+      <w:r>
+        <w:t>            });</w:t>
+      </w:r>
+    </w:p>
+    <w:p>
+      <w:r>
+        <w:t>        &lt;/script&gt;</w:t>
+      </w:r>
+    </w:p>
+    <w:p>
+      <w:pPr>
+        <w:rPr>
+          <w:lang w:val="en-US"/>
+        </w:rPr>
+      </w:pPr>
+      <w:r>
+        <w:t xml:space="preserve">    </w:t>
+      </w:r>
+      <w:r>
+        <w:rPr>
+          <w:lang w:val="en-US"/>
+        </w:rPr>
+        <w:t>&lt;/body&gt;</w:t>
+      </w:r>
+    </w:p>
+    <w:p>
+      <w:pPr>
+        <w:rPr>
+          <w:lang w:val="en-US"/>
+        </w:rPr>
+      </w:pPr>
+      <w:r>
+        <w:rPr>
+          <w:lang w:val="en-US"/>
+        </w:rPr>
+        <w:t>    &lt;/html&gt;</w:t>
+      </w:r>
+    </w:p>
+    <w:p>
+      <w:pPr>
+        <w:rPr>
+          <w:lang w:val="en-US"/>
+        </w:rPr>
+      </w:pPr>
+      <w:r>
+        <w:rPr>
+          <w:lang w:val="en-US"/>
+        </w:rPr>
+        <w:t>    ''')</w:t>
       </w:r>
     </w:p>
     <w:p>
@@ -338,48 +823,229 @@
     </w:p>
     <w:p>
       <w:r>
-        <w:t xml:space="preserve">    ficheiro = request.files['ficheiro']</w:t>
-      </w:r>
-    </w:p>
-    <w:p>
-      <w:r>
-        <w:t xml:space="preserve">    codigo = ficheiro.read().decode('utf-8')</w:t>
-      </w:r>
-    </w:p>
-    <w:p>
-      <w:r>
-        <w:t xml:space="preserve">    resultado = analisar_codigo(codigo)</w:t>
-      </w:r>
-    </w:p>
-    <w:p>
-      <w:r>
-        <w:t xml:space="preserve">    with open('resultado.txt', 'w', encoding='utf-8') as f:</w:t>
-      </w:r>
-    </w:p>
-    <w:p>
-      <w:r>
-        <w:t xml:space="preserve">        for linha in resultado:</w:t>
-      </w:r>
-    </w:p>
-    <w:p>
-      <w:r>
-        <w:t xml:space="preserve">            f.write(linha + '\n')</w:t>
-      </w:r>
-    </w:p>
-    <w:p>
-      <w:pPr>
-        <w:rPr>
-          <w:lang w:val="en-US"/>
-        </w:rPr>
-      </w:pPr>
-      <w:r>
-        <w:t xml:space="preserve">    </w:t>
-      </w:r>
-      <w:r>
-        <w:rPr>
-          <w:lang w:val="en-US"/>
-        </w:rPr>
-        <w:t>return send_file('resultado.txt', as_attachment=True)</w:t>
+        <w:t>    ficheiro = request.files['ficheiro']</w:t>
+      </w:r>
+    </w:p>
+    <w:p>
+      <w:r>
+        <w:t>    nome_ficheiro = ficheiro.filename</w:t>
+      </w:r>
+    </w:p>
+    <w:p>
+      <w:r>
+        <w:t>    codigo = ficheiro.read().decode('utf-8')</w:t>
+      </w:r>
+    </w:p>
+    <w:p>
+      <w:r>
+        <w:t>    resultado = analisar_codigo(codigo)</w:t>
+      </w:r>
+    </w:p>
+    <w:p>
+      <w:r>
+        <w:t>    primeiras_linhas = '\n'.join(resultado[:10]) if resultado else "Tudo OK. Sem erros e vulnerabilidades detetadas!"</w:t>
+      </w:r>
+    </w:p>
+    <w:p>
+      <w:r>
+        <w:t xml:space="preserve">    </w:t>
+      </w:r>
+    </w:p>
+    <w:p>
+      <w:r>
+        <w:t>    # Salvar o arquivo completo para visualização</w:t>
+      </w:r>
+    </w:p>
+    <w:p>
+      <w:r>
+        <w:lastRenderedPageBreak/>
+        <w:t>    caminho_arquivo = os.path.join('uploads', 'resultado.txt')</w:t>
+      </w:r>
+    </w:p>
+    <w:p>
+      <w:r>
+        <w:t>    with open(caminho_arquivo, 'w', encoding='utf-8') as f:</w:t>
+      </w:r>
+    </w:p>
+    <w:p>
+      <w:r>
+        <w:t>        f.write(f"Nome do ficheiro analisado: {nome_ficheiro}\n")</w:t>
+      </w:r>
+    </w:p>
+    <w:p>
+      <w:r>
+        <w:t>        if resultado:</w:t>
+      </w:r>
+    </w:p>
+    <w:p>
+      <w:r>
+        <w:t>            for linha in resultado:</w:t>
+      </w:r>
+    </w:p>
+    <w:p>
+      <w:r>
+        <w:t>                f.write(linha + '\n')</w:t>
+      </w:r>
+    </w:p>
+    <w:p>
+      <w:r>
+        <w:t>        else:</w:t>
+      </w:r>
+    </w:p>
+    <w:p>
+      <w:r>
+        <w:t>            f.write("Tudo OK. Sem erros e vulnerabilidades detetadas!\n")</w:t>
+      </w:r>
+    </w:p>
+    <w:p>
+      <w:r>
+        <w:t xml:space="preserve">    </w:t>
+      </w:r>
+    </w:p>
+    <w:p>
+      <w:r>
+        <w:t>    return render_template_string('''</w:t>
+      </w:r>
+    </w:p>
+    <w:p>
+      <w:r>
+        <w:t>    &lt;!DOCTYPE html&gt;</w:t>
+      </w:r>
+    </w:p>
+    <w:p>
+      <w:r>
+        <w:t>    &lt;html lang="pt"&gt;</w:t>
+      </w:r>
+    </w:p>
+    <w:p>
+      <w:r>
+        <w:t>    &lt;head&gt;</w:t>
+      </w:r>
+    </w:p>
+    <w:p>
+      <w:r>
+        <w:t>        &lt;meta charset="UTF-8"&gt;</w:t>
+      </w:r>
+    </w:p>
+    <w:p>
+      <w:r>
+        <w:t>        &lt;meta name="viewport" content="width=device-width, initial-scale=1.0"&gt;</w:t>
+      </w:r>
+    </w:p>
+    <w:p>
+      <w:r>
+        <w:t>        &lt;title&gt;Resultado da Análise&lt;/title&gt;</w:t>
+      </w:r>
+    </w:p>
+    <w:p>
+      <w:r>
+        <w:t>        &lt;link href="https://stackpath.bootstrapcdn.com/bootstrap/4.5.2/css/bootstrap.min.css" rel="stylesheet"&gt;</w:t>
+      </w:r>
+    </w:p>
+    <w:p>
+      <w:r>
+        <w:t>    &lt;/head&gt;</w:t>
+      </w:r>
+    </w:p>
+    <w:p>
+      <w:r>
+        <w:t>    &lt;body&gt;</w:t>
+      </w:r>
+    </w:p>
+    <w:p>
+      <w:r>
+        <w:t>        &lt;div class="container mt-5"&gt;</w:t>
+      </w:r>
+    </w:p>
+    <w:p>
+      <w:r>
+        <w:t>            &lt;h1 class="text-center"&gt;Resultado da Análise&lt;/h1&gt;</w:t>
+      </w:r>
+    </w:p>
+    <w:p>
+      <w:r>
+        <w:t>            &lt;pre class="bg-light p-3"&gt;{{ primeiras_linhas }}&lt;/pre&gt;</w:t>
+      </w:r>
+    </w:p>
+    <w:p>
+      <w:r>
+        <w:t>            &lt;div class="text-center"&gt;</w:t>
+      </w:r>
+    </w:p>
+    <w:p>
+      <w:r>
+        <w:t>                &lt;a href="{{ url_for('visualizar', filename='resultado.txt') }}" target="_blank" class="btn btn-primary"&gt;Ver Análise Completa&lt;/a&gt;</w:t>
+      </w:r>
+    </w:p>
+    <w:p>
+      <w:r>
+        <w:t>                &lt;a href="{{ url_for('index') }}" class="btn btn-secondary"&gt;Voltar à Página Inicial&lt;/a&gt;</w:t>
+      </w:r>
+    </w:p>
+    <w:p>
+      <w:r>
+        <w:t>            &lt;/div&gt;</w:t>
+      </w:r>
+    </w:p>
+    <w:p>
+      <w:r>
+        <w:t>        &lt;/div&gt;</w:t>
+      </w:r>
+    </w:p>
+    <w:p>
+      <w:r>
+        <w:t>    &lt;/body&gt;</w:t>
+      </w:r>
+    </w:p>
+    <w:p>
+      <w:r>
+        <w:t>    &lt;/html&gt;</w:t>
+      </w:r>
+    </w:p>
+    <w:p>
+      <w:r>
+        <w:lastRenderedPageBreak/>
+        <w:t>    ''', primeiras_linhas=primeiras_linhas)</w:t>
+      </w:r>
+    </w:p>
+    <w:p/>
+    <w:p>
+      <w:pPr>
+        <w:rPr>
+          <w:lang w:val="en-US"/>
+        </w:rPr>
+      </w:pPr>
+      <w:r>
+        <w:rPr>
+          <w:lang w:val="en-US"/>
+        </w:rPr>
+        <w:t>@app.route('/visualizar/&lt;filename&gt;', methods=['GET'])</w:t>
+      </w:r>
+    </w:p>
+    <w:p>
+      <w:r>
+        <w:t>def visualizar(filename):</w:t>
+      </w:r>
+    </w:p>
+    <w:p>
+      <w:r>
+        <w:t>    caminho_arquivo = os.path.join('uploads', filename)</w:t>
+      </w:r>
+    </w:p>
+    <w:p>
+      <w:pPr>
+        <w:rPr>
+          <w:lang w:val="en-US"/>
+        </w:rPr>
+      </w:pPr>
+      <w:r>
+        <w:t xml:space="preserve">    </w:t>
+      </w:r>
+      <w:r>
+        <w:rPr>
+          <w:lang w:val="en-US"/>
+        </w:rPr>
+        <w:t>return send_from_directory(directory='uploads', path=filename)</w:t>
       </w:r>
     </w:p>
     <w:p>
@@ -403,15 +1069,50 @@
       </w:r>
     </w:p>
     <w:p>
-      <w:r>
-        <w:rPr>
-          <w:lang w:val="en-US"/>
-        </w:rPr>
-        <w:t xml:space="preserve">    </w:t>
-      </w:r>
-      <w:r>
-        <w:t>app.run()</w:t>
-      </w:r>
+      <w:pPr>
+        <w:rPr>
+          <w:lang w:val="en-US"/>
+        </w:rPr>
+      </w:pPr>
+      <w:r>
+        <w:rPr>
+          <w:lang w:val="en-US"/>
+        </w:rPr>
+        <w:t>    if not os.path.exists('uploads'):</w:t>
+      </w:r>
+    </w:p>
+    <w:p>
+      <w:pPr>
+        <w:rPr>
+          <w:lang w:val="en-US"/>
+        </w:rPr>
+      </w:pPr>
+      <w:r>
+        <w:rPr>
+          <w:lang w:val="en-US"/>
+        </w:rPr>
+        <w:t>        os.makedirs('uploads')</w:t>
+      </w:r>
+    </w:p>
+    <w:p>
+      <w:pPr>
+        <w:rPr>
+          <w:lang w:val="en-US"/>
+        </w:rPr>
+      </w:pPr>
+      <w:r>
+        <w:rPr>
+          <w:lang w:val="en-US"/>
+        </w:rPr>
+        <w:t>    app.run(debug=True)</w:t>
+      </w:r>
+    </w:p>
+    <w:p>
+      <w:pPr>
+        <w:rPr>
+          <w:lang w:val="en-US"/>
+        </w:rPr>
+      </w:pPr>
     </w:p>
     <w:sectPr>
       <w:pgSz w:w="11906" w:h="16838"/>

</xml_diff>